<commit_message>
Unified and embedded fonts to unify display
</commit_message>
<xml_diff>
--- a/app/public/formpacks/doctor-letter/templates/a4.docx
+++ b/app/public/formpacks/doctor-letter/templates/a4.docx
@@ -6,13 +6,13 @@
     <w:p>
       <w:pPr>
         <w:rPr>
-          <w:rFonts w:ascii="Helvetica" w:hAnsi="Helvetica" w:cs="Arial"/>
+          <w:rFonts w:ascii="Arial" w:hAnsi="Arial" w:cs="Arial"/>
           <w:sz w:val="20"/>
         </w:rPr>
       </w:pPr>
       <w:r>
         <w:rPr>
-          <w:rFonts w:ascii="Helvetica" w:hAnsi="Helvetica" w:cs="Arial"/>
+          <w:rFonts w:ascii="Arial" w:hAnsi="Arial" w:cs="Arial"/>
           <w:sz w:val="20"/>
         </w:rPr>
         <w:t>{{patient.firstName}} {{patient.lastName}} – {{patient.streetAndNumber}} – {{patient.postalCode}} {{patient.city}}</w:t>
@@ -21,12 +21,12 @@
     <w:p>
       <w:pPr>
         <w:rPr>
-          <w:rFonts w:ascii="Helvetica" w:hAnsi="Helvetica" w:cs="Arial"/>
-        </w:rPr>
-      </w:pPr>
-      <w:r>
-        <w:rPr>
-          <w:rFonts w:ascii="Helvetica" w:hAnsi="Helvetica" w:cs="Arial"/>
+          <w:rFonts w:ascii="Arial" w:hAnsi="Arial" w:cs="Arial"/>
+        </w:rPr>
+      </w:pPr>
+      <w:r>
+        <w:rPr>
+          <w:rFonts w:ascii="Arial" w:hAnsi="Arial" w:cs="Arial"/>
           <w:noProof/>
           <w:lang w:eastAsia="de-DE" w:bidi="ar-SA"/>
         </w:rPr>
@@ -107,15 +107,15 @@
     <w:p>
       <w:pPr>
         <w:rPr>
-          <w:rFonts w:ascii="Helvetica" w:hAnsi="Helvetica" w:cs="Arial"/>
-          <w:sz w:val="22"/>
-          <w:szCs w:val="22"/>
-          <w:lang w:val="en-US"/>
-        </w:rPr>
-      </w:pPr>
-      <w:r>
-        <w:rPr>
-          <w:rFonts w:ascii="Helvetica" w:hAnsi="Helvetica" w:cs="Arial"/>
+          <w:rFonts w:ascii="Arial" w:hAnsi="Arial" w:cs="Arial"/>
+          <w:sz w:val="22"/>
+          <w:szCs w:val="22"/>
+          <w:lang w:val="en-US"/>
+        </w:rPr>
+      </w:pPr>
+      <w:r>
+        <w:rPr>
+          <w:rFonts w:ascii="Arial" w:hAnsi="Arial" w:cs="Arial"/>
           <w:sz w:val="22"/>
           <w:szCs w:val="22"/>
           <w:lang w:val="en-US"/>
@@ -126,7 +126,7 @@
       <w:proofErr w:type="gramStart"/>
       <w:r>
         <w:rPr>
-          <w:rFonts w:ascii="Helvetica" w:hAnsi="Helvetica" w:cs="Arial"/>
+          <w:rFonts w:ascii="Arial" w:hAnsi="Arial" w:cs="Arial"/>
           <w:sz w:val="22"/>
           <w:szCs w:val="22"/>
           <w:lang w:val="en-US"/>
@@ -137,7 +137,7 @@
       <w:proofErr w:type="gramEnd"/>
       <w:r>
         <w:rPr>
-          <w:rFonts w:ascii="Helvetica" w:hAnsi="Helvetica" w:cs="Arial"/>
+          <w:rFonts w:ascii="Arial" w:hAnsi="Arial" w:cs="Arial"/>
           <w:sz w:val="22"/>
           <w:szCs w:val="22"/>
           <w:lang w:val="en-US"/>
@@ -148,15 +148,15 @@
     <w:p>
       <w:pPr>
         <w:rPr>
-          <w:rFonts w:ascii="Helvetica" w:hAnsi="Helvetica" w:cs="Arial"/>
-          <w:sz w:val="22"/>
-          <w:szCs w:val="22"/>
-          <w:lang w:val="en-US"/>
-        </w:rPr>
-      </w:pPr>
-      <w:r>
-        <w:rPr>
-          <w:rFonts w:ascii="Helvetica" w:hAnsi="Helvetica" w:cs="Arial"/>
+          <w:rFonts w:ascii="Arial" w:hAnsi="Arial" w:cs="Arial"/>
+          <w:sz w:val="22"/>
+          <w:szCs w:val="22"/>
+          <w:lang w:val="en-US"/>
+        </w:rPr>
+      </w:pPr>
+      <w:r>
+        <w:rPr>
+          <w:rFonts w:ascii="Arial" w:hAnsi="Arial" w:cs="Arial"/>
           <w:sz w:val="22"/>
           <w:szCs w:val="22"/>
           <w:lang w:val="en-US"/>
@@ -166,7 +166,7 @@
       <w:proofErr w:type="spellStart"/>
       <w:r>
         <w:rPr>
-          <w:rFonts w:ascii="Helvetica" w:hAnsi="Helvetica" w:cs="Arial"/>
+          <w:rFonts w:ascii="Arial" w:hAnsi="Arial" w:cs="Arial"/>
           <w:sz w:val="22"/>
           <w:szCs w:val="22"/>
           <w:lang w:val="en-US"/>
@@ -176,7 +176,7 @@
       <w:proofErr w:type="spellEnd"/>
       <w:r>
         <w:rPr>
-          <w:rFonts w:ascii="Helvetica" w:hAnsi="Helvetica" w:cs="Arial"/>
+          <w:rFonts w:ascii="Arial" w:hAnsi="Arial" w:cs="Arial"/>
           <w:sz w:val="22"/>
           <w:szCs w:val="22"/>
           <w:lang w:val="en-US"/>
@@ -186,7 +186,7 @@
       <w:proofErr w:type="spellStart"/>
       <w:r>
         <w:rPr>
-          <w:rFonts w:ascii="Helvetica" w:hAnsi="Helvetica" w:cs="Arial"/>
+          <w:rFonts w:ascii="Arial" w:hAnsi="Arial" w:cs="Arial"/>
           <w:sz w:val="22"/>
           <w:szCs w:val="22"/>
           <w:lang w:val="en-US"/>
@@ -196,7 +196,7 @@
       <w:proofErr w:type="spellEnd"/>
       <w:r>
         <w:rPr>
-          <w:rFonts w:ascii="Helvetica" w:hAnsi="Helvetica" w:cs="Arial"/>
+          <w:rFonts w:ascii="Arial" w:hAnsi="Arial" w:cs="Arial"/>
           <w:sz w:val="22"/>
           <w:szCs w:val="22"/>
           <w:lang w:val="en-US"/>
@@ -206,7 +206,7 @@
       <w:proofErr w:type="spellStart"/>
       <w:r>
         <w:rPr>
-          <w:rFonts w:ascii="Helvetica" w:hAnsi="Helvetica" w:cs="Arial"/>
+          <w:rFonts w:ascii="Arial" w:hAnsi="Arial" w:cs="Arial"/>
           <w:sz w:val="22"/>
           <w:szCs w:val="22"/>
           <w:lang w:val="en-US"/>
@@ -216,7 +216,7 @@
       <w:proofErr w:type="spellEnd"/>
       <w:r>
         <w:rPr>
-          <w:rFonts w:ascii="Helvetica" w:hAnsi="Helvetica" w:cs="Arial"/>
+          <w:rFonts w:ascii="Arial" w:hAnsi="Arial" w:cs="Arial"/>
           <w:sz w:val="22"/>
           <w:szCs w:val="22"/>
           <w:lang w:val="en-US"/>
@@ -226,7 +226,7 @@
       <w:proofErr w:type="spellStart"/>
       <w:r>
         <w:rPr>
-          <w:rFonts w:ascii="Helvetica" w:hAnsi="Helvetica" w:cs="Arial"/>
+          <w:rFonts w:ascii="Arial" w:hAnsi="Arial" w:cs="Arial"/>
           <w:sz w:val="22"/>
           <w:szCs w:val="22"/>
           <w:lang w:val="en-US"/>
@@ -236,7 +236,7 @@
       <w:proofErr w:type="spellEnd"/>
       <w:r>
         <w:rPr>
-          <w:rFonts w:ascii="Helvetica" w:hAnsi="Helvetica" w:cs="Arial"/>
+          <w:rFonts w:ascii="Arial" w:hAnsi="Arial" w:cs="Arial"/>
           <w:sz w:val="22"/>
           <w:szCs w:val="22"/>
           <w:lang w:val="en-US"/>
@@ -246,7 +246,7 @@
       <w:proofErr w:type="spellStart"/>
       <w:r>
         <w:rPr>
-          <w:rFonts w:ascii="Helvetica" w:hAnsi="Helvetica" w:cs="Arial"/>
+          <w:rFonts w:ascii="Arial" w:hAnsi="Arial" w:cs="Arial"/>
           <w:sz w:val="22"/>
           <w:szCs w:val="22"/>
           <w:lang w:val="en-US"/>
@@ -256,7 +256,7 @@
       <w:proofErr w:type="spellEnd"/>
       <w:r>
         <w:rPr>
-          <w:rFonts w:ascii="Helvetica" w:hAnsi="Helvetica" w:cs="Arial"/>
+          <w:rFonts w:ascii="Arial" w:hAnsi="Arial" w:cs="Arial"/>
           <w:sz w:val="22"/>
           <w:szCs w:val="22"/>
           <w:lang w:val="en-US"/>
@@ -267,15 +267,15 @@
     <w:p>
       <w:pPr>
         <w:rPr>
-          <w:rFonts w:ascii="Helvetica" w:hAnsi="Helvetica" w:cs="Arial"/>
-          <w:sz w:val="22"/>
-          <w:szCs w:val="22"/>
-          <w:lang w:val="en-US"/>
-        </w:rPr>
-      </w:pPr>
-      <w:r>
-        <w:rPr>
-          <w:rFonts w:ascii="Helvetica" w:hAnsi="Helvetica" w:cs="Arial"/>
+          <w:rFonts w:ascii="Arial" w:hAnsi="Arial" w:cs="Arial"/>
+          <w:sz w:val="22"/>
+          <w:szCs w:val="22"/>
+          <w:lang w:val="en-US"/>
+        </w:rPr>
+      </w:pPr>
+      <w:r>
+        <w:rPr>
+          <w:rFonts w:ascii="Arial" w:hAnsi="Arial" w:cs="Arial"/>
           <w:sz w:val="22"/>
           <w:szCs w:val="22"/>
           <w:lang w:val="en-US"/>
@@ -286,15 +286,15 @@
     <w:p>
       <w:pPr>
         <w:rPr>
-          <w:rFonts w:ascii="Helvetica" w:hAnsi="Helvetica" w:cs="Arial"/>
-          <w:sz w:val="22"/>
-          <w:szCs w:val="22"/>
-          <w:lang w:val="en-US"/>
-        </w:rPr>
-      </w:pPr>
-      <w:r>
-        <w:rPr>
-          <w:rFonts w:ascii="Helvetica" w:hAnsi="Helvetica" w:cs="Arial"/>
+          <w:rFonts w:ascii="Arial" w:hAnsi="Arial" w:cs="Arial"/>
+          <w:sz w:val="22"/>
+          <w:szCs w:val="22"/>
+          <w:lang w:val="en-US"/>
+        </w:rPr>
+      </w:pPr>
+      <w:r>
+        <w:rPr>
+          <w:rFonts w:ascii="Arial" w:hAnsi="Arial" w:cs="Arial"/>
           <w:sz w:val="22"/>
           <w:szCs w:val="22"/>
           <w:lang w:val="en-US"/>
@@ -303,7 +303,7 @@
       </w:r>
       <w:r>
         <w:rPr>
-          <w:rFonts w:ascii="Helvetica" w:hAnsi="Helvetica" w:cs="Arial"/>
+          <w:rFonts w:ascii="Arial" w:hAnsi="Arial" w:cs="Arial"/>
           <w:sz w:val="22"/>
           <w:szCs w:val="22"/>
           <w:lang w:val="en-US"/>
@@ -312,7 +312,7 @@
       </w:r>
       <w:r>
         <w:rPr>
-          <w:rFonts w:ascii="Helvetica" w:hAnsi="Helvetica" w:cs="Arial"/>
+          <w:rFonts w:ascii="Arial" w:hAnsi="Arial" w:cs="Arial"/>
           <w:sz w:val="22"/>
           <w:szCs w:val="22"/>
           <w:lang w:val="en-US"/>
@@ -321,7 +321,7 @@
       </w:r>
       <w:r>
         <w:rPr>
-          <w:rFonts w:ascii="Helvetica" w:hAnsi="Helvetica" w:cs="Arial"/>
+          <w:rFonts w:ascii="Arial" w:hAnsi="Arial" w:cs="Arial"/>
           <w:sz w:val="22"/>
           <w:szCs w:val="22"/>
           <w:lang w:val="en-US"/>
@@ -330,7 +330,7 @@
       </w:r>
       <w:r>
         <w:rPr>
-          <w:rFonts w:ascii="Helvetica" w:hAnsi="Helvetica" w:cs="Arial"/>
+          <w:rFonts w:ascii="Arial" w:hAnsi="Arial" w:cs="Arial"/>
           <w:sz w:val="22"/>
           <w:szCs w:val="22"/>
           <w:lang w:val="en-US"/>
@@ -339,7 +339,7 @@
       </w:r>
       <w:r>
         <w:rPr>
-          <w:rFonts w:ascii="Helvetica" w:hAnsi="Helvetica" w:cs="Arial"/>
+          <w:rFonts w:ascii="Arial" w:hAnsi="Arial" w:cs="Arial"/>
           <w:sz w:val="22"/>
           <w:szCs w:val="22"/>
           <w:lang w:val="en-US"/>
@@ -348,7 +348,7 @@
       </w:r>
       <w:r>
         <w:rPr>
-          <w:rFonts w:ascii="Helvetica" w:hAnsi="Helvetica" w:cs="Arial"/>
+          <w:rFonts w:ascii="Arial" w:hAnsi="Arial" w:cs="Arial"/>
           <w:sz w:val="22"/>
           <w:szCs w:val="22"/>
           <w:lang w:val="en-US"/>
@@ -357,7 +357,7 @@
       </w:r>
       <w:r>
         <w:rPr>
-          <w:rFonts w:ascii="Helvetica" w:hAnsi="Helvetica" w:cs="Arial"/>
+          <w:rFonts w:ascii="Arial" w:hAnsi="Arial" w:cs="Arial"/>
           <w:sz w:val="22"/>
           <w:szCs w:val="22"/>
           <w:lang w:val="en-US"/>
@@ -369,15 +369,15 @@
       <w:pPr>
         <w:ind w:left="6381"/>
         <w:rPr>
-          <w:rFonts w:ascii="Helvetica" w:hAnsi="Helvetica" w:cs="Arial"/>
-          <w:sz w:val="22"/>
-          <w:szCs w:val="22"/>
-          <w:lang w:val="en-US"/>
-        </w:rPr>
-      </w:pPr>
-      <w:r>
-        <w:rPr>
-          <w:rFonts w:ascii="Helvetica" w:hAnsi="Helvetica" w:cs="Arial"/>
+          <w:rFonts w:ascii="Arial" w:hAnsi="Arial" w:cs="Arial"/>
+          <w:sz w:val="22"/>
+          <w:szCs w:val="22"/>
+          <w:lang w:val="en-US"/>
+        </w:rPr>
+      </w:pPr>
+      <w:r>
+        <w:rPr>
+          <w:rFonts w:ascii="Arial" w:hAnsi="Arial" w:cs="Arial"/>
           <w:sz w:val="22"/>
           <w:szCs w:val="22"/>
           <w:lang w:val="en-US"/>
@@ -387,7 +387,7 @@
       <w:proofErr w:type="spellStart"/>
       <w:r>
         <w:rPr>
-          <w:rFonts w:ascii="Helvetica" w:hAnsi="Helvetica" w:cs="Arial"/>
+          <w:rFonts w:ascii="Arial" w:hAnsi="Arial" w:cs="Arial"/>
           <w:sz w:val="22"/>
           <w:szCs w:val="22"/>
           <w:lang w:val="en-US"/>
@@ -397,7 +397,7 @@
       <w:proofErr w:type="spellEnd"/>
       <w:r>
         <w:rPr>
-          <w:rFonts w:ascii="Helvetica" w:hAnsi="Helvetica" w:cs="Arial"/>
+          <w:rFonts w:ascii="Arial" w:hAnsi="Arial" w:cs="Arial"/>
           <w:sz w:val="22"/>
           <w:szCs w:val="22"/>
           <w:lang w:val="en-US"/>
@@ -407,7 +407,7 @@
       <w:proofErr w:type="spellStart"/>
       <w:r>
         <w:rPr>
-          <w:rFonts w:ascii="Helvetica" w:hAnsi="Helvetica" w:cs="Arial"/>
+          <w:rFonts w:ascii="Arial" w:hAnsi="Arial" w:cs="Arial"/>
           <w:sz w:val="22"/>
           <w:szCs w:val="22"/>
           <w:lang w:val="en-US"/>
@@ -417,7 +417,7 @@
       <w:proofErr w:type="spellEnd"/>
       <w:r>
         <w:rPr>
-          <w:rFonts w:ascii="Helvetica" w:hAnsi="Helvetica" w:cs="Arial"/>
+          <w:rFonts w:ascii="Arial" w:hAnsi="Arial" w:cs="Arial"/>
           <w:sz w:val="22"/>
           <w:szCs w:val="22"/>
           <w:lang w:val="en-US"/>
@@ -432,56 +432,56 @@
           <w:tab w:val="left" w:pos="8640"/>
         </w:tabs>
         <w:rPr>
-          <w:rFonts w:ascii="Helvetica" w:hAnsi="Helvetica" w:cs="Arial"/>
-          <w:sz w:val="22"/>
-          <w:szCs w:val="22"/>
-          <w:lang w:val="en-US"/>
-        </w:rPr>
-      </w:pPr>
-    </w:p>
-    <w:p>
-      <w:pPr>
-        <w:tabs>
-          <w:tab w:val="left" w:pos="684"/>
-          <w:tab w:val="left" w:pos="8640"/>
-        </w:tabs>
-        <w:rPr>
-          <w:rFonts w:ascii="Helvetica" w:hAnsi="Helvetica" w:cs="Arial"/>
-          <w:sz w:val="22"/>
-          <w:szCs w:val="22"/>
-          <w:lang w:val="en-US"/>
-        </w:rPr>
-      </w:pPr>
-    </w:p>
-    <w:p>
-      <w:pPr>
-        <w:tabs>
-          <w:tab w:val="left" w:pos="684"/>
-          <w:tab w:val="left" w:pos="8640"/>
-        </w:tabs>
-        <w:rPr>
-          <w:rFonts w:ascii="Helvetica" w:hAnsi="Helvetica" w:cs="Arial"/>
-          <w:sz w:val="22"/>
-          <w:szCs w:val="22"/>
-          <w:lang w:val="en-US"/>
-        </w:rPr>
-      </w:pPr>
-    </w:p>
-    <w:p>
-      <w:pPr>
-        <w:tabs>
-          <w:tab w:val="left" w:pos="684"/>
-          <w:tab w:val="left" w:pos="8640"/>
-        </w:tabs>
-        <w:rPr>
-          <w:rFonts w:ascii="Helvetica" w:hAnsi="Helvetica" w:cs="Arial"/>
-          <w:sz w:val="22"/>
-          <w:szCs w:val="22"/>
-        </w:rPr>
-      </w:pPr>
-      <w:r>
-        <w:rPr>
-          <w:rFonts w:ascii="Helvetica" w:hAnsi="Helvetica" w:cs="Arial"/>
+          <w:rFonts w:ascii="Arial" w:hAnsi="Arial" w:cs="Arial"/>
+          <w:sz w:val="22"/>
+          <w:szCs w:val="22"/>
+          <w:lang w:val="en-US"/>
+        </w:rPr>
+      </w:pPr>
+    </w:p>
+    <w:p>
+      <w:pPr>
+        <w:tabs>
+          <w:tab w:val="left" w:pos="684"/>
+          <w:tab w:val="left" w:pos="8640"/>
+        </w:tabs>
+        <w:rPr>
+          <w:rFonts w:ascii="Arial" w:hAnsi="Arial" w:cs="Arial"/>
+          <w:sz w:val="22"/>
+          <w:szCs w:val="22"/>
+          <w:lang w:val="en-US"/>
+        </w:rPr>
+      </w:pPr>
+    </w:p>
+    <w:p>
+      <w:pPr>
+        <w:tabs>
+          <w:tab w:val="left" w:pos="684"/>
+          <w:tab w:val="left" w:pos="8640"/>
+        </w:tabs>
+        <w:rPr>
+          <w:rFonts w:ascii="Arial" w:hAnsi="Arial" w:cs="Arial"/>
+          <w:sz w:val="22"/>
+          <w:szCs w:val="22"/>
+          <w:lang w:val="en-US"/>
+        </w:rPr>
+      </w:pPr>
+    </w:p>
+    <w:p>
+      <w:pPr>
+        <w:tabs>
+          <w:tab w:val="left" w:pos="684"/>
+          <w:tab w:val="left" w:pos="8640"/>
+        </w:tabs>
+        <w:rPr>
+          <w:rFonts w:ascii="Arial" w:hAnsi="Arial" w:cs="Arial"/>
+          <w:sz w:val="22"/>
+          <w:szCs w:val="22"/>
+        </w:rPr>
+      </w:pPr>
+      <w:r>
+        <w:rPr>
+          <w:rFonts w:ascii="Arial" w:hAnsi="Arial" w:cs="Arial"/>
           <w:b/>
           <w:bCs/>
           <w:sz w:val="22"/>
@@ -497,41 +497,41 @@
           <w:tab w:val="left" w:pos="8640"/>
         </w:tabs>
         <w:rPr>
-          <w:rFonts w:ascii="Helvetica" w:hAnsi="Helvetica" w:cs="Arial"/>
-          <w:sz w:val="22"/>
-          <w:szCs w:val="22"/>
-        </w:rPr>
-      </w:pPr>
-    </w:p>
-    <w:p>
-      <w:pPr>
-        <w:tabs>
-          <w:tab w:val="left" w:pos="684"/>
-          <w:tab w:val="left" w:pos="8640"/>
-        </w:tabs>
-        <w:rPr>
-          <w:rFonts w:ascii="Helvetica" w:hAnsi="Helvetica" w:cs="Arial"/>
-          <w:sz w:val="22"/>
-          <w:szCs w:val="22"/>
-        </w:rPr>
-      </w:pPr>
-    </w:p>
-    <w:p>
-      <w:pPr>
-        <w:tabs>
-          <w:tab w:val="left" w:pos="684"/>
-          <w:tab w:val="left" w:pos="8640"/>
-        </w:tabs>
-        <w:rPr>
-          <w:rFonts w:ascii="Helvetica" w:hAnsi="Helvetica" w:cs="Arial"/>
-          <w:sz w:val="22"/>
-          <w:szCs w:val="22"/>
-          <w:lang w:val="en-US"/>
-        </w:rPr>
-      </w:pPr>
-      <w:r>
-        <w:rPr>
-          <w:rFonts w:ascii="Helvetica" w:hAnsi="Helvetica" w:cs="Arial"/>
+          <w:rFonts w:ascii="Arial" w:hAnsi="Arial" w:cs="Arial"/>
+          <w:sz w:val="22"/>
+          <w:szCs w:val="22"/>
+        </w:rPr>
+      </w:pPr>
+    </w:p>
+    <w:p>
+      <w:pPr>
+        <w:tabs>
+          <w:tab w:val="left" w:pos="684"/>
+          <w:tab w:val="left" w:pos="8640"/>
+        </w:tabs>
+        <w:rPr>
+          <w:rFonts w:ascii="Arial" w:hAnsi="Arial" w:cs="Arial"/>
+          <w:sz w:val="22"/>
+          <w:szCs w:val="22"/>
+        </w:rPr>
+      </w:pPr>
+    </w:p>
+    <w:p>
+      <w:pPr>
+        <w:tabs>
+          <w:tab w:val="left" w:pos="684"/>
+          <w:tab w:val="left" w:pos="8640"/>
+        </w:tabs>
+        <w:rPr>
+          <w:rFonts w:ascii="Arial" w:hAnsi="Arial" w:cs="Arial"/>
+          <w:sz w:val="22"/>
+          <w:szCs w:val="22"/>
+          <w:lang w:val="en-US"/>
+        </w:rPr>
+      </w:pPr>
+      <w:r>
+        <w:rPr>
+          <w:rFonts w:ascii="Arial" w:hAnsi="Arial" w:cs="Arial"/>
           <w:sz w:val="22"/>
           <w:szCs w:val="22"/>
         </w:rPr>
@@ -539,7 +539,7 @@
       </w:r>
       <w:r>
         <w:rPr>
-          <w:rFonts w:ascii="Helvetica" w:hAnsi="Helvetica" w:cs="Arial"/>
+          <w:rFonts w:ascii="Arial" w:hAnsi="Arial" w:cs="Arial"/>
           <w:sz w:val="22"/>
           <w:szCs w:val="22"/>
           <w:lang w:val="en-US"/>
@@ -550,7 +550,7 @@
       <w:proofErr w:type="gramStart"/>
       <w:r>
         <w:rPr>
-          <w:rFonts w:ascii="Helvetica" w:hAnsi="Helvetica" w:cs="Arial"/>
+          <w:rFonts w:ascii="Arial" w:hAnsi="Arial" w:cs="Arial"/>
           <w:sz w:val="22"/>
           <w:szCs w:val="22"/>
           <w:lang w:val="en-US"/>
@@ -561,7 +561,7 @@
       <w:proofErr w:type="gramEnd"/>
       <w:r>
         <w:rPr>
-          <w:rFonts w:ascii="Helvetica" w:hAnsi="Helvetica" w:cs="Arial"/>
+          <w:rFonts w:ascii="Arial" w:hAnsi="Arial" w:cs="Arial"/>
           <w:sz w:val="22"/>
           <w:szCs w:val="22"/>
           <w:lang w:val="en-US"/>
@@ -571,7 +571,7 @@
       <w:proofErr w:type="spellStart"/>
       <w:r>
         <w:rPr>
-          <w:rFonts w:ascii="Helvetica" w:hAnsi="Helvetica" w:cs="Arial"/>
+          <w:rFonts w:ascii="Arial" w:hAnsi="Arial" w:cs="Arial"/>
           <w:sz w:val="22"/>
           <w:szCs w:val="22"/>
           <w:lang w:val="en-US"/>
@@ -581,7 +581,7 @@
       <w:proofErr w:type="spellEnd"/>
       <w:r>
         <w:rPr>
-          <w:rFonts w:ascii="Helvetica" w:hAnsi="Helvetica" w:cs="Arial"/>
+          <w:rFonts w:ascii="Arial" w:hAnsi="Arial" w:cs="Arial"/>
           <w:sz w:val="22"/>
           <w:szCs w:val="22"/>
           <w:lang w:val="en-US"/>
@@ -591,7 +591,7 @@
       <w:proofErr w:type="spellStart"/>
       <w:r>
         <w:rPr>
-          <w:rFonts w:ascii="Helvetica" w:hAnsi="Helvetica" w:cs="Arial"/>
+          <w:rFonts w:ascii="Arial" w:hAnsi="Arial" w:cs="Arial"/>
           <w:sz w:val="22"/>
           <w:szCs w:val="22"/>
           <w:lang w:val="en-US"/>
@@ -601,7 +601,7 @@
       <w:proofErr w:type="spellEnd"/>
       <w:r>
         <w:rPr>
-          <w:rFonts w:ascii="Helvetica" w:hAnsi="Helvetica" w:cs="Arial"/>
+          <w:rFonts w:ascii="Arial" w:hAnsi="Arial" w:cs="Arial"/>
           <w:sz w:val="22"/>
           <w:szCs w:val="22"/>
           <w:lang w:val="en-US"/>
@@ -611,7 +611,7 @@
       <w:proofErr w:type="spellStart"/>
       <w:r>
         <w:rPr>
-          <w:rFonts w:ascii="Helvetica" w:hAnsi="Helvetica" w:cs="Arial"/>
+          <w:rFonts w:ascii="Arial" w:hAnsi="Arial" w:cs="Arial"/>
           <w:sz w:val="22"/>
           <w:szCs w:val="22"/>
           <w:lang w:val="en-US"/>
@@ -621,7 +621,7 @@
       <w:proofErr w:type="spellEnd"/>
       <w:r>
         <w:rPr>
-          <w:rFonts w:ascii="Helvetica" w:hAnsi="Helvetica" w:cs="Arial"/>
+          <w:rFonts w:ascii="Arial" w:hAnsi="Arial" w:cs="Arial"/>
           <w:sz w:val="22"/>
           <w:szCs w:val="22"/>
           <w:lang w:val="en-US"/>
@@ -636,28 +636,28 @@
           <w:tab w:val="left" w:pos="8640"/>
         </w:tabs>
         <w:rPr>
-          <w:rFonts w:ascii="Helvetica" w:hAnsi="Helvetica" w:cs="Arial"/>
-          <w:sz w:val="22"/>
-          <w:szCs w:val="22"/>
-          <w:lang w:val="en-US"/>
-        </w:rPr>
-      </w:pPr>
-    </w:p>
-    <w:p>
-      <w:pPr>
-        <w:tabs>
-          <w:tab w:val="left" w:pos="684"/>
-          <w:tab w:val="left" w:pos="8640"/>
-        </w:tabs>
-        <w:rPr>
-          <w:rFonts w:ascii="Helvetica" w:hAnsi="Helvetica" w:cs="Arial"/>
-          <w:sz w:val="22"/>
-          <w:szCs w:val="22"/>
-        </w:rPr>
-      </w:pPr>
-      <w:r>
-        <w:rPr>
-          <w:rFonts w:ascii="Helvetica" w:hAnsi="Helvetica" w:cs="Arial"/>
+          <w:rFonts w:ascii="Arial" w:hAnsi="Arial" w:cs="Arial"/>
+          <w:sz w:val="22"/>
+          <w:szCs w:val="22"/>
+          <w:lang w:val="en-US"/>
+        </w:rPr>
+      </w:pPr>
+    </w:p>
+    <w:p>
+      <w:pPr>
+        <w:tabs>
+          <w:tab w:val="left" w:pos="684"/>
+          <w:tab w:val="left" w:pos="8640"/>
+        </w:tabs>
+        <w:rPr>
+          <w:rFonts w:ascii="Arial" w:hAnsi="Arial" w:cs="Arial"/>
+          <w:sz w:val="22"/>
+          <w:szCs w:val="22"/>
+        </w:rPr>
+      </w:pPr>
+      <w:r>
+        <w:rPr>
+          <w:rFonts w:ascii="Arial" w:hAnsi="Arial" w:cs="Arial"/>
           <w:sz w:val="22"/>
           <w:szCs w:val="22"/>
         </w:rPr>
@@ -665,7 +665,7 @@
       </w:r>
       <w:r>
         <w:rPr>
-          <w:rFonts w:ascii="Helvetica" w:hAnsi="Helvetica" w:cs="Arial"/>
+          <w:rFonts w:ascii="Arial" w:hAnsi="Arial" w:cs="Arial"/>
           <w:sz w:val="22"/>
           <w:szCs w:val="22"/>
         </w:rPr>
@@ -673,7 +673,7 @@
       </w:r>
       <w:r>
         <w:rPr>
-          <w:rFonts w:ascii="Helvetica" w:hAnsi="Helvetica" w:cs="Arial"/>
+          <w:rFonts w:ascii="Arial" w:hAnsi="Arial" w:cs="Arial"/>
           <w:sz w:val="22"/>
           <w:szCs w:val="22"/>
         </w:rPr>
@@ -681,7 +681,7 @@
       </w:r>
       <w:r>
         <w:rPr>
-          <w:rFonts w:ascii="Helvetica" w:hAnsi="Helvetica" w:cs="Arial"/>
+          <w:rFonts w:ascii="Arial" w:hAnsi="Arial" w:cs="Arial"/>
           <w:sz w:val="22"/>
           <w:szCs w:val="22"/>
         </w:rPr>
@@ -689,7 +689,7 @@
       </w:r>
       <w:r>
         <w:rPr>
-          <w:rFonts w:ascii="Helvetica" w:hAnsi="Helvetica" w:cs="Arial"/>
+          <w:rFonts w:ascii="Arial" w:hAnsi="Arial" w:cs="Arial"/>
           <w:sz w:val="22"/>
           <w:szCs w:val="22"/>
         </w:rPr>
@@ -697,7 +697,7 @@
       </w:r>
       <w:r>
         <w:rPr>
-          <w:rFonts w:ascii="Helvetica" w:hAnsi="Helvetica" w:cs="Arial"/>
+          <w:rFonts w:ascii="Arial" w:hAnsi="Arial" w:cs="Arial"/>
           <w:sz w:val="22"/>
           <w:szCs w:val="22"/>
         </w:rPr>
@@ -705,7 +705,7 @@
       </w:r>
       <w:r>
         <w:rPr>
-          <w:rFonts w:ascii="Helvetica" w:hAnsi="Helvetica" w:cs="Arial"/>
+          <w:rFonts w:ascii="Arial" w:hAnsi="Arial" w:cs="Arial"/>
           <w:sz w:val="22"/>
           <w:szCs w:val="22"/>
         </w:rPr>
@@ -713,7 +713,7 @@
       </w:r>
       <w:r>
         <w:rPr>
-          <w:rFonts w:ascii="Helvetica" w:hAnsi="Helvetica" w:cs="Arial"/>
+          <w:rFonts w:ascii="Arial" w:hAnsi="Arial" w:cs="Arial"/>
           <w:sz w:val="22"/>
           <w:szCs w:val="22"/>
         </w:rPr>
@@ -721,7 +721,7 @@
       </w:r>
       <w:r>
         <w:rPr>
-          <w:rFonts w:ascii="Helvetica" w:hAnsi="Helvetica" w:cs="Arial"/>
+          <w:rFonts w:ascii="Arial" w:hAnsi="Arial" w:cs="Arial"/>
           <w:sz w:val="22"/>
           <w:szCs w:val="22"/>
         </w:rPr>
@@ -729,7 +729,7 @@
       </w:r>
       <w:r>
         <w:rPr>
-          <w:rFonts w:ascii="Helvetica" w:hAnsi="Helvetica" w:cs="Arial"/>
+          <w:rFonts w:ascii="Arial" w:hAnsi="Arial" w:cs="Arial"/>
           <w:sz w:val="22"/>
           <w:szCs w:val="22"/>
         </w:rPr>
@@ -737,7 +737,7 @@
       </w:r>
       <w:r>
         <w:rPr>
-          <w:rFonts w:ascii="Helvetica" w:hAnsi="Helvetica" w:cs="Arial"/>
+          <w:rFonts w:ascii="Arial" w:hAnsi="Arial" w:cs="Arial"/>
           <w:sz w:val="22"/>
           <w:szCs w:val="22"/>
         </w:rPr>
@@ -745,7 +745,7 @@
       </w:r>
       <w:r>
         <w:rPr>
-          <w:rFonts w:ascii="Helvetica" w:hAnsi="Helvetica" w:cs="Arial"/>
+          <w:rFonts w:ascii="Arial" w:hAnsi="Arial" w:cs="Arial"/>
           <w:sz w:val="22"/>
           <w:szCs w:val="22"/>
         </w:rPr>
@@ -753,7 +753,7 @@
       </w:r>
       <w:r>
         <w:rPr>
-          <w:rFonts w:ascii="Helvetica" w:hAnsi="Helvetica" w:cs="Arial"/>
+          <w:rFonts w:ascii="Arial" w:hAnsi="Arial" w:cs="Arial"/>
           <w:sz w:val="22"/>
           <w:szCs w:val="22"/>
         </w:rPr>
@@ -767,20 +767,20 @@
           <w:tab w:val="left" w:pos="8640"/>
         </w:tabs>
         <w:rPr>
-          <w:rFonts w:ascii="Helvetica" w:hAnsi="Helvetica" w:cs="Arial"/>
-          <w:sz w:val="22"/>
-          <w:szCs w:val="22"/>
-        </w:rPr>
-      </w:pPr>
-    </w:p>
-    <w:p>
-      <w:pPr>
-        <w:tabs>
-          <w:tab w:val="left" w:pos="684"/>
-          <w:tab w:val="left" w:pos="8640"/>
-        </w:tabs>
-        <w:rPr>
-          <w:rFonts w:ascii="Helvetica" w:eastAsia="Arial" w:hAnsi="Helvetica" w:cs="Arial"/>
+          <w:rFonts w:ascii="Arial" w:hAnsi="Arial" w:cs="Arial"/>
+          <w:sz w:val="22"/>
+          <w:szCs w:val="22"/>
+        </w:rPr>
+      </w:pPr>
+    </w:p>
+    <w:p>
+      <w:pPr>
+        <w:tabs>
+          <w:tab w:val="left" w:pos="684"/>
+          <w:tab w:val="left" w:pos="8640"/>
+        </w:tabs>
+        <w:rPr>
+          <w:rFonts w:ascii="Arial" w:eastAsia="Arial" w:hAnsi="Arial" w:cs="Arial"/>
           <w:color w:val="000000"/>
           <w:kern w:val="0"/>
           <w:sz w:val="22"/>
@@ -790,7 +790,7 @@
       </w:pPr>
       <w:r>
         <w:rPr>
-          <w:rFonts w:ascii="Helvetica" w:eastAsia="Arial" w:hAnsi="Helvetica" w:cs="Arial"/>
+          <w:rFonts w:ascii="Arial" w:eastAsia="Arial" w:hAnsi="Arial" w:cs="Arial"/>
           <w:color w:val="000000"/>
           <w:sz w:val="22"/>
           <w:szCs w:val="22"/>
@@ -805,20 +805,20 @@
           <w:tab w:val="left" w:pos="8640"/>
         </w:tabs>
         <w:rPr>
-          <w:rFonts w:ascii="Helvetica" w:hAnsi="Helvetica" w:cs="Arial"/>
-          <w:sz w:val="22"/>
-          <w:szCs w:val="22"/>
-        </w:rPr>
-      </w:pPr>
-    </w:p>
-    <w:p>
-      <w:pPr>
-        <w:tabs>
-          <w:tab w:val="left" w:pos="684"/>
-          <w:tab w:val="left" w:pos="8640"/>
-        </w:tabs>
-        <w:rPr>
-          <w:rFonts w:ascii="Helvetica" w:eastAsia="Arial" w:hAnsi="Helvetica" w:cs="Arial"/>
+          <w:rFonts w:ascii="Arial" w:hAnsi="Arial" w:cs="Arial"/>
+          <w:sz w:val="22"/>
+          <w:szCs w:val="22"/>
+        </w:rPr>
+      </w:pPr>
+    </w:p>
+    <w:p>
+      <w:pPr>
+        <w:tabs>
+          <w:tab w:val="left" w:pos="684"/>
+          <w:tab w:val="left" w:pos="8640"/>
+        </w:tabs>
+        <w:rPr>
+          <w:rFonts w:ascii="Arial" w:eastAsia="Arial" w:hAnsi="Arial" w:cs="Arial"/>
           <w:color w:val="000000"/>
           <w:kern w:val="0"/>
           <w:sz w:val="22"/>
@@ -828,7 +828,7 @@
       </w:pPr>
       <w:r>
         <w:rPr>
-          <w:rFonts w:ascii="Helvetica" w:eastAsia="Arial" w:hAnsi="Helvetica" w:cs="Arial"/>
+          <w:rFonts w:ascii="Arial" w:eastAsia="Arial" w:hAnsi="Arial" w:cs="Arial"/>
           <w:color w:val="000000"/>
           <w:sz w:val="22"/>
           <w:szCs w:val="22"/>
@@ -843,27 +843,27 @@
           <w:tab w:val="left" w:pos="8640"/>
         </w:tabs>
         <w:rPr>
-          <w:rFonts w:ascii="Helvetica" w:hAnsi="Helvetica" w:cs="Arial"/>
-          <w:sz w:val="22"/>
-          <w:szCs w:val="22"/>
-        </w:rPr>
-      </w:pPr>
-    </w:p>
-    <w:p>
-      <w:pPr>
-        <w:tabs>
-          <w:tab w:val="left" w:pos="684"/>
-          <w:tab w:val="left" w:pos="8640"/>
-        </w:tabs>
-        <w:rPr>
-          <w:rFonts w:ascii="Helvetica" w:hAnsi="Helvetica" w:cs="Arial"/>
-          <w:sz w:val="22"/>
-          <w:szCs w:val="22"/>
-        </w:rPr>
-      </w:pPr>
-      <w:r>
-        <w:rPr>
-          <w:rFonts w:ascii="Helvetica" w:hAnsi="Helvetica" w:cs="Arial"/>
+          <w:rFonts w:ascii="Arial" w:hAnsi="Arial" w:cs="Arial"/>
+          <w:sz w:val="22"/>
+          <w:szCs w:val="22"/>
+        </w:rPr>
+      </w:pPr>
+    </w:p>
+    <w:p>
+      <w:pPr>
+        <w:tabs>
+          <w:tab w:val="left" w:pos="684"/>
+          <w:tab w:val="left" w:pos="8640"/>
+        </w:tabs>
+        <w:rPr>
+          <w:rFonts w:ascii="Arial" w:hAnsi="Arial" w:cs="Arial"/>
+          <w:sz w:val="22"/>
+          <w:szCs w:val="22"/>
+        </w:rPr>
+      </w:pPr>
+      <w:r>
+        <w:rPr>
+          <w:rFonts w:ascii="Arial" w:hAnsi="Arial" w:cs="Arial"/>
           <w:sz w:val="22"/>
           <w:szCs w:val="22"/>
         </w:rPr>
@@ -871,7 +871,7 @@
       </w:r>
       <w:r>
         <w:rPr>
-          <w:rFonts w:ascii="Helvetica" w:hAnsi="Helvetica" w:cs="Arial"/>
+          <w:rFonts w:ascii="Arial" w:hAnsi="Arial" w:cs="Arial"/>
           <w:sz w:val="22"/>
           <w:szCs w:val="22"/>
         </w:rPr>
@@ -879,7 +879,7 @@
       </w:r>
       <w:r>
         <w:rPr>
-          <w:rFonts w:ascii="Helvetica" w:hAnsi="Helvetica" w:cs="Arial"/>
+          <w:rFonts w:ascii="Arial" w:hAnsi="Arial" w:cs="Arial"/>
           <w:sz w:val="22"/>
           <w:szCs w:val="22"/>
         </w:rPr>
@@ -893,27 +893,27 @@
           <w:tab w:val="left" w:pos="8640"/>
         </w:tabs>
         <w:rPr>
-          <w:rFonts w:ascii="Helvetica" w:hAnsi="Helvetica" w:cs="Arial"/>
-          <w:sz w:val="22"/>
-          <w:szCs w:val="22"/>
-        </w:rPr>
-      </w:pPr>
-    </w:p>
-    <w:p>
-      <w:pPr>
-        <w:tabs>
-          <w:tab w:val="left" w:pos="684"/>
-          <w:tab w:val="left" w:pos="8640"/>
-        </w:tabs>
-        <w:rPr>
-          <w:rFonts w:ascii="Helvetica" w:hAnsi="Helvetica" w:cs="Arial"/>
-          <w:sz w:val="22"/>
-          <w:szCs w:val="22"/>
-        </w:rPr>
-      </w:pPr>
-      <w:r>
-        <w:rPr>
-          <w:rFonts w:ascii="Helvetica" w:hAnsi="Helvetica" w:cs="Arial"/>
+          <w:rFonts w:ascii="Arial" w:hAnsi="Arial" w:cs="Arial"/>
+          <w:sz w:val="22"/>
+          <w:szCs w:val="22"/>
+        </w:rPr>
+      </w:pPr>
+    </w:p>
+    <w:p>
+      <w:pPr>
+        <w:tabs>
+          <w:tab w:val="left" w:pos="684"/>
+          <w:tab w:val="left" w:pos="8640"/>
+        </w:tabs>
+        <w:rPr>
+          <w:rFonts w:ascii="Arial" w:hAnsi="Arial" w:cs="Arial"/>
+          <w:sz w:val="22"/>
+          <w:szCs w:val="22"/>
+        </w:rPr>
+      </w:pPr>
+      <w:r>
+        <w:rPr>
+          <w:rFonts w:ascii="Arial" w:hAnsi="Arial" w:cs="Arial"/>
           <w:sz w:val="22"/>
           <w:szCs w:val="22"/>
         </w:rPr>
@@ -927,14 +927,14 @@
           <w:tab w:val="left" w:pos="8640"/>
         </w:tabs>
         <w:rPr>
-          <w:rFonts w:ascii="Helvetica" w:hAnsi="Helvetica" w:cs="Arial"/>
-          <w:sz w:val="22"/>
-          <w:szCs w:val="22"/>
-        </w:rPr>
-      </w:pPr>
-      <w:r>
-        <w:rPr>
-          <w:rFonts w:ascii="Helvetica" w:hAnsi="Helvetica" w:cs="Arial"/>
+          <w:rFonts w:ascii="Arial" w:hAnsi="Arial" w:cs="Arial"/>
+          <w:sz w:val="22"/>
+          <w:szCs w:val="22"/>
+        </w:rPr>
+      </w:pPr>
+      <w:r>
+        <w:rPr>
+          <w:rFonts w:ascii="Arial" w:hAnsi="Arial" w:cs="Arial"/>
           <w:sz w:val="22"/>
           <w:szCs w:val="22"/>
         </w:rPr>
@@ -948,14 +948,14 @@
           <w:tab w:val="left" w:pos="8640"/>
         </w:tabs>
         <w:rPr>
-          <w:rFonts w:ascii="Helvetica" w:hAnsi="Helvetica" w:cs="Arial"/>
-          <w:sz w:val="22"/>
-          <w:szCs w:val="22"/>
-        </w:rPr>
-      </w:pPr>
-      <w:r>
-        <w:rPr>
-          <w:rFonts w:ascii="Helvetica" w:hAnsi="Helvetica" w:cs="Arial"/>
+          <w:rFonts w:ascii="Arial" w:hAnsi="Arial" w:cs="Arial"/>
+          <w:sz w:val="22"/>
+          <w:szCs w:val="22"/>
+        </w:rPr>
+      </w:pPr>
+      <w:r>
+        <w:rPr>
+          <w:rFonts w:ascii="Arial" w:hAnsi="Arial" w:cs="Arial"/>
           <w:sz w:val="22"/>
           <w:szCs w:val="22"/>
         </w:rPr>
@@ -969,27 +969,27 @@
           <w:tab w:val="left" w:pos="8640"/>
         </w:tabs>
         <w:rPr>
-          <w:rFonts w:ascii="Helvetica" w:hAnsi="Helvetica" w:cs="Arial"/>
-          <w:sz w:val="22"/>
-          <w:szCs w:val="22"/>
-        </w:rPr>
-      </w:pPr>
-    </w:p>
-    <w:p>
-      <w:pPr>
-        <w:tabs>
-          <w:tab w:val="left" w:pos="684"/>
-          <w:tab w:val="left" w:pos="8640"/>
-        </w:tabs>
-        <w:rPr>
-          <w:rFonts w:ascii="Helvetica" w:hAnsi="Helvetica" w:cs="Arial"/>
-          <w:sz w:val="22"/>
-          <w:szCs w:val="22"/>
-        </w:rPr>
-      </w:pPr>
-      <w:r>
-        <w:rPr>
-          <w:rFonts w:ascii="Helvetica" w:hAnsi="Helvetica" w:cs="Arial"/>
+          <w:rFonts w:ascii="Arial" w:hAnsi="Arial" w:cs="Arial"/>
+          <w:sz w:val="22"/>
+          <w:szCs w:val="22"/>
+        </w:rPr>
+      </w:pPr>
+    </w:p>
+    <w:p>
+      <w:pPr>
+        <w:tabs>
+          <w:tab w:val="left" w:pos="684"/>
+          <w:tab w:val="left" w:pos="8640"/>
+        </w:tabs>
+        <w:rPr>
+          <w:rFonts w:ascii="Arial" w:hAnsi="Arial" w:cs="Arial"/>
+          <w:sz w:val="22"/>
+          <w:szCs w:val="22"/>
+        </w:rPr>
+      </w:pPr>
+      <w:r>
+        <w:rPr>
+          <w:rFonts w:ascii="Arial" w:hAnsi="Arial" w:cs="Arial"/>
           <w:sz w:val="22"/>
           <w:szCs w:val="22"/>
         </w:rPr>
@@ -997,7 +997,7 @@
       </w:r>
       <w:r>
         <w:rPr>
-          <w:rFonts w:ascii="Helvetica" w:hAnsi="Helvetica" w:cs="Arial"/>
+          <w:rFonts w:ascii="Arial" w:hAnsi="Arial" w:cs="Arial"/>
           <w:sz w:val="22"/>
           <w:szCs w:val="22"/>
         </w:rPr>
@@ -1005,7 +1005,7 @@
       </w:r>
       <w:r>
         <w:rPr>
-          <w:rFonts w:ascii="Helvetica" w:hAnsi="Helvetica" w:cs="Arial"/>
+          <w:rFonts w:ascii="Arial" w:hAnsi="Arial" w:cs="Arial"/>
           <w:sz w:val="22"/>
           <w:szCs w:val="22"/>
         </w:rPr>
@@ -1013,7 +1013,7 @@
       </w:r>
       <w:r>
         <w:rPr>
-          <w:rFonts w:ascii="Helvetica" w:hAnsi="Helvetica" w:cs="Arial"/>
+          <w:rFonts w:ascii="Arial" w:hAnsi="Arial" w:cs="Arial"/>
           <w:sz w:val="22"/>
           <w:szCs w:val="22"/>
         </w:rPr>
@@ -1021,7 +1021,7 @@
       </w:r>
       <w:r>
         <w:rPr>
-          <w:rFonts w:ascii="Helvetica" w:hAnsi="Helvetica" w:cs="Arial"/>
+          <w:rFonts w:ascii="Arial" w:hAnsi="Arial" w:cs="Arial"/>
           <w:sz w:val="22"/>
           <w:szCs w:val="22"/>
         </w:rPr>
@@ -1029,7 +1029,7 @@
       </w:r>
       <w:r>
         <w:rPr>
-          <w:rFonts w:ascii="Helvetica" w:hAnsi="Helvetica" w:cs="Arial"/>
+          <w:rFonts w:ascii="Arial" w:hAnsi="Arial" w:cs="Arial"/>
           <w:sz w:val="22"/>
           <w:szCs w:val="22"/>
         </w:rPr>
@@ -1037,7 +1037,7 @@
       </w:r>
       <w:r>
         <w:rPr>
-          <w:rFonts w:ascii="Helvetica" w:hAnsi="Helvetica" w:cs="Arial"/>
+          <w:rFonts w:ascii="Arial" w:hAnsi="Arial" w:cs="Arial"/>
           <w:sz w:val="22"/>
           <w:szCs w:val="22"/>
         </w:rPr>
@@ -1051,27 +1051,27 @@
           <w:tab w:val="left" w:pos="8640"/>
         </w:tabs>
         <w:rPr>
-          <w:rFonts w:ascii="Helvetica" w:hAnsi="Helvetica" w:cs="Arial"/>
-          <w:sz w:val="22"/>
-          <w:szCs w:val="22"/>
-        </w:rPr>
-      </w:pPr>
-    </w:p>
-    <w:p>
-      <w:pPr>
-        <w:tabs>
-          <w:tab w:val="left" w:pos="684"/>
-          <w:tab w:val="left" w:pos="8640"/>
-        </w:tabs>
-        <w:rPr>
-          <w:rFonts w:ascii="Helvetica" w:hAnsi="Helvetica" w:cs="Arial"/>
-          <w:sz w:val="22"/>
-          <w:szCs w:val="22"/>
-        </w:rPr>
-      </w:pPr>
-      <w:r>
-        <w:rPr>
-          <w:rFonts w:ascii="Helvetica" w:hAnsi="Helvetica" w:cs="Arial"/>
+          <w:rFonts w:ascii="Arial" w:hAnsi="Arial" w:cs="Arial"/>
+          <w:sz w:val="22"/>
+          <w:szCs w:val="22"/>
+        </w:rPr>
+      </w:pPr>
+    </w:p>
+    <w:p>
+      <w:pPr>
+        <w:tabs>
+          <w:tab w:val="left" w:pos="684"/>
+          <w:tab w:val="left" w:pos="8640"/>
+        </w:tabs>
+        <w:rPr>
+          <w:rFonts w:ascii="Arial" w:hAnsi="Arial" w:cs="Arial"/>
+          <w:sz w:val="22"/>
+          <w:szCs w:val="22"/>
+        </w:rPr>
+      </w:pPr>
+      <w:r>
+        <w:rPr>
+          <w:rFonts w:ascii="Arial" w:hAnsi="Arial" w:cs="Arial"/>
           <w:sz w:val="22"/>
           <w:szCs w:val="22"/>
         </w:rPr>
@@ -1085,53 +1085,53 @@
           <w:tab w:val="left" w:pos="8640"/>
         </w:tabs>
         <w:rPr>
-          <w:rFonts w:ascii="Helvetica" w:hAnsi="Helvetica" w:cs="Arial"/>
-          <w:sz w:val="22"/>
-          <w:szCs w:val="22"/>
-        </w:rPr>
-      </w:pPr>
-    </w:p>
-    <w:p>
-      <w:pPr>
-        <w:tabs>
-          <w:tab w:val="left" w:pos="684"/>
-          <w:tab w:val="left" w:pos="8640"/>
-        </w:tabs>
-        <w:rPr>
-          <w:rFonts w:ascii="Helvetica" w:hAnsi="Helvetica" w:cs="Arial"/>
-          <w:sz w:val="22"/>
-          <w:szCs w:val="22"/>
-        </w:rPr>
-      </w:pPr>
-    </w:p>
-    <w:p>
-      <w:pPr>
-        <w:tabs>
-          <w:tab w:val="left" w:pos="684"/>
-          <w:tab w:val="left" w:pos="8640"/>
-        </w:tabs>
-        <w:rPr>
-          <w:rFonts w:ascii="Helvetica" w:hAnsi="Helvetica" w:cs="Arial"/>
-          <w:sz w:val="22"/>
-          <w:szCs w:val="22"/>
-        </w:rPr>
-      </w:pPr>
-    </w:p>
-    <w:p>
-      <w:pPr>
-        <w:tabs>
-          <w:tab w:val="left" w:pos="684"/>
-          <w:tab w:val="left" w:pos="8640"/>
-        </w:tabs>
-        <w:rPr>
-          <w:rFonts w:ascii="Helvetica" w:hAnsi="Helvetica" w:cs="Arial"/>
-          <w:sz w:val="22"/>
-          <w:szCs w:val="22"/>
-        </w:rPr>
-      </w:pPr>
-      <w:r>
-        <w:rPr>
-          <w:rFonts w:ascii="Helvetica" w:hAnsi="Helvetica" w:cs="Arial"/>
+          <w:rFonts w:ascii="Arial" w:hAnsi="Arial" w:cs="Arial"/>
+          <w:sz w:val="22"/>
+          <w:szCs w:val="22"/>
+        </w:rPr>
+      </w:pPr>
+    </w:p>
+    <w:p>
+      <w:pPr>
+        <w:tabs>
+          <w:tab w:val="left" w:pos="684"/>
+          <w:tab w:val="left" w:pos="8640"/>
+        </w:tabs>
+        <w:rPr>
+          <w:rFonts w:ascii="Arial" w:hAnsi="Arial" w:cs="Arial"/>
+          <w:sz w:val="22"/>
+          <w:szCs w:val="22"/>
+        </w:rPr>
+      </w:pPr>
+    </w:p>
+    <w:p>
+      <w:pPr>
+        <w:tabs>
+          <w:tab w:val="left" w:pos="684"/>
+          <w:tab w:val="left" w:pos="8640"/>
+        </w:tabs>
+        <w:rPr>
+          <w:rFonts w:ascii="Arial" w:hAnsi="Arial" w:cs="Arial"/>
+          <w:sz w:val="22"/>
+          <w:szCs w:val="22"/>
+        </w:rPr>
+      </w:pPr>
+    </w:p>
+    <w:p>
+      <w:pPr>
+        <w:tabs>
+          <w:tab w:val="left" w:pos="684"/>
+          <w:tab w:val="left" w:pos="8640"/>
+        </w:tabs>
+        <w:rPr>
+          <w:rFonts w:ascii="Arial" w:hAnsi="Arial" w:cs="Arial"/>
+          <w:sz w:val="22"/>
+          <w:szCs w:val="22"/>
+        </w:rPr>
+      </w:pPr>
+      <w:r>
+        <w:rPr>
+          <w:rFonts w:ascii="Arial" w:hAnsi="Arial" w:cs="Arial"/>
           <w:sz w:val="22"/>
           <w:szCs w:val="22"/>
         </w:rPr>
@@ -1145,27 +1145,27 @@
           <w:tab w:val="left" w:pos="8640"/>
         </w:tabs>
         <w:rPr>
-          <w:rFonts w:ascii="Helvetica" w:hAnsi="Helvetica" w:cs="Arial"/>
-          <w:sz w:val="22"/>
-          <w:szCs w:val="22"/>
-        </w:rPr>
-      </w:pPr>
-    </w:p>
-    <w:p>
-      <w:pPr>
-        <w:tabs>
-          <w:tab w:val="left" w:pos="684"/>
-          <w:tab w:val="left" w:pos="8640"/>
-        </w:tabs>
-        <w:rPr>
-          <w:rFonts w:ascii="Helvetica" w:hAnsi="Helvetica" w:cs="Arial"/>
-          <w:sz w:val="22"/>
-          <w:szCs w:val="22"/>
-        </w:rPr>
-      </w:pPr>
-      <w:r>
-        <w:rPr>
-          <w:rFonts w:ascii="Helvetica" w:hAnsi="Helvetica" w:cs="Arial"/>
+          <w:rFonts w:ascii="Arial" w:hAnsi="Arial" w:cs="Arial"/>
+          <w:sz w:val="22"/>
+          <w:szCs w:val="22"/>
+        </w:rPr>
+      </w:pPr>
+    </w:p>
+    <w:p>
+      <w:pPr>
+        <w:tabs>
+          <w:tab w:val="left" w:pos="684"/>
+          <w:tab w:val="left" w:pos="8640"/>
+        </w:tabs>
+        <w:rPr>
+          <w:rFonts w:ascii="Arial" w:hAnsi="Arial" w:cs="Arial"/>
+          <w:sz w:val="22"/>
+          <w:szCs w:val="22"/>
+        </w:rPr>
+      </w:pPr>
+      <w:r>
+        <w:rPr>
+          <w:rFonts w:ascii="Arial" w:hAnsi="Arial" w:cs="Arial"/>
           <w:b/>
           <w:bCs/>
           <w:sz w:val="22"/>
@@ -1181,14 +1181,14 @@
           <w:tab w:val="left" w:pos="8640"/>
         </w:tabs>
         <w:rPr>
-          <w:rFonts w:ascii="Helvetica" w:hAnsi="Helvetica" w:cs="Arial"/>
+          <w:rFonts w:ascii="Arial" w:hAnsi="Arial" w:cs="Arial"/>
           <w:sz w:val="20"/>
           <w:szCs w:val="22"/>
         </w:rPr>
       </w:pPr>
       <w:r>
         <w:rPr>
-          <w:rFonts w:ascii="Helvetica" w:hAnsi="Helvetica" w:cs="Arial"/>
+          <w:rFonts w:ascii="Arial" w:hAnsi="Arial" w:cs="Arial"/>
           <w:sz w:val="20"/>
           <w:szCs w:val="22"/>
         </w:rPr>
@@ -1202,14 +1202,14 @@
           <w:tab w:val="left" w:pos="8640"/>
         </w:tabs>
         <w:rPr>
-          <w:rFonts w:ascii="Helvetica" w:hAnsi="Helvetica" w:cs="Arial"/>
+          <w:rFonts w:ascii="Arial" w:hAnsi="Arial" w:cs="Arial"/>
           <w:sz w:val="20"/>
           <w:szCs w:val="22"/>
         </w:rPr>
       </w:pPr>
       <w:r>
         <w:rPr>
-          <w:rFonts w:ascii="Helvetica" w:hAnsi="Helvetica" w:cs="Arial"/>
+          <w:rFonts w:ascii="Arial" w:hAnsi="Arial" w:cs="Arial"/>
           <w:sz w:val="20"/>
           <w:szCs w:val="22"/>
         </w:rPr>
@@ -1217,7 +1217,7 @@
       </w:r>
       <w:r>
         <w:rPr>
-          <w:rFonts w:ascii="Helvetica" w:hAnsi="Helvetica" w:cs="Arial"/>
+          <w:rFonts w:ascii="Arial" w:hAnsi="Arial" w:cs="Arial"/>
           <w:sz w:val="20"/>
           <w:szCs w:val="22"/>
         </w:rPr>
@@ -1229,14 +1229,14 @@
         <w:widowControl/>
         <w:suppressAutoHyphens w:val="0"/>
         <w:rPr>
-          <w:rFonts w:ascii="Helvetica" w:hAnsi="Helvetica" w:cs="Arial"/>
+          <w:rFonts w:ascii="Arial" w:hAnsi="Arial" w:cs="Arial"/>
           <w:sz w:val="20"/>
           <w:szCs w:val="22"/>
         </w:rPr>
       </w:pPr>
       <w:r>
         <w:rPr>
-          <w:rFonts w:ascii="Helvetica" w:hAnsi="Helvetica" w:cs="Arial"/>
+          <w:rFonts w:ascii="Arial" w:hAnsi="Arial" w:cs="Arial"/>
           <w:sz w:val="20"/>
           <w:szCs w:val="22"/>
         </w:rPr>
@@ -1250,7 +1250,7 @@
           <w:tab w:val="left" w:pos="8640"/>
         </w:tabs>
         <w:rPr>
-          <w:rFonts w:ascii="Helvetica" w:eastAsia="Arial" w:hAnsi="Helvetica" w:cs="Arial"/>
+          <w:rFonts w:ascii="Arial" w:eastAsia="Arial" w:hAnsi="Arial" w:cs="Arial"/>
           <w:color w:val="000000"/>
           <w:kern w:val="0"/>
           <w:u w:val="single"/>
@@ -1259,7 +1259,7 @@
       </w:pPr>
       <w:r>
         <w:rPr>
-          <w:rFonts w:ascii="Helvetica" w:eastAsia="Arial" w:hAnsi="Helvetica" w:cs="Arial"/>
+          <w:rFonts w:ascii="Arial" w:eastAsia="Arial" w:hAnsi="Arial" w:cs="Arial"/>
           <w:b/>
           <w:bCs/>
           <w:color w:val="000000"/>
@@ -1276,7 +1276,7 @@
           <w:tab w:val="left" w:pos="8640"/>
         </w:tabs>
         <w:rPr>
-          <w:rFonts w:ascii="Helvetica" w:eastAsia="Arial" w:hAnsi="Helvetica" w:cs="Arial"/>
+          <w:rFonts w:ascii="Arial" w:eastAsia="Arial" w:hAnsi="Arial" w:cs="Arial"/>
           <w:color w:val="000000"/>
           <w:sz w:val="20"/>
           <w:szCs w:val="20"/>
@@ -1284,7 +1284,7 @@
       </w:pPr>
       <w:r>
         <w:rPr>
-          <w:rFonts w:ascii="Helvetica" w:eastAsia="Arial" w:hAnsi="Helvetica" w:cs="Arial"/>
+          <w:rFonts w:ascii="Arial" w:eastAsia="Arial" w:hAnsi="Arial" w:cs="Arial"/>
           <w:noProof/>
           <w:color w:val="000000"/>
         </w:rPr>
@@ -1341,15 +1341,15 @@
     <w:p>
       <w:pPr>
         <w:rPr>
-          <w:rFonts w:ascii="Helvetica" w:eastAsia="Arial" w:hAnsi="Helvetica" w:cs="Arial"/>
-          <w:color w:val="000000"/>
-          <w:sz w:val="22"/>
-          <w:szCs w:val="22"/>
-        </w:rPr>
-      </w:pPr>
-      <w:r>
-        <w:rPr>
-          <w:rFonts w:ascii="Helvetica" w:eastAsia="Arial" w:hAnsi="Helvetica" w:cs="Arial"/>
+          <w:rFonts w:ascii="Arial" w:eastAsia="Arial" w:hAnsi="Arial" w:cs="Arial"/>
+          <w:color w:val="000000"/>
+          <w:sz w:val="22"/>
+          <w:szCs w:val="22"/>
+        </w:rPr>
+      </w:pPr>
+      <w:r>
+        <w:rPr>
+          <w:rFonts w:ascii="Arial" w:eastAsia="Arial" w:hAnsi="Arial" w:cs="Arial"/>
           <w:color w:val="000000"/>
           <w:sz w:val="22"/>
           <w:szCs w:val="22"/>
@@ -1358,7 +1358,7 @@
       </w:r>
       <w:r>
         <w:rPr>
-          <w:rFonts w:ascii="Helvetica" w:eastAsia="Arial" w:hAnsi="Helvetica" w:cs="Arial"/>
+          <w:rFonts w:ascii="Arial" w:eastAsia="Arial" w:hAnsi="Arial" w:cs="Arial"/>
           <w:color w:val="000000"/>
           <w:sz w:val="22"/>
           <w:szCs w:val="22"/>
@@ -1367,7 +1367,7 @@
       </w:r>
       <w:r>
         <w:rPr>
-          <w:rFonts w:ascii="Helvetica" w:eastAsia="Arial" w:hAnsi="Helvetica" w:cs="Arial"/>
+          <w:rFonts w:ascii="Arial" w:eastAsia="Arial" w:hAnsi="Arial" w:cs="Arial"/>
           <w:color w:val="000000"/>
           <w:sz w:val="18"/>
           <w:szCs w:val="18"/>
@@ -1378,7 +1378,7 @@
         <w:r>
           <w:rPr>
             <w:rStyle w:val="Hyperlink"/>
-            <w:rFonts w:ascii="Helvetica" w:eastAsia="Arial" w:hAnsi="Helvetica" w:cs="Arial"/>
+            <w:rFonts w:ascii="Arial" w:eastAsia="Arial" w:hAnsi="Arial" w:cs="Arial"/>
             <w:sz w:val="18"/>
             <w:szCs w:val="18"/>
           </w:rPr>
@@ -1387,7 +1387,7 @@
       </w:hyperlink>
       <w:r>
         <w:rPr>
-          <w:rFonts w:ascii="Helvetica" w:eastAsia="Arial" w:hAnsi="Helvetica" w:cs="Arial"/>
+          <w:rFonts w:ascii="Arial" w:eastAsia="Arial" w:hAnsi="Arial" w:cs="Arial"/>
           <w:color w:val="000000"/>
           <w:sz w:val="18"/>
           <w:szCs w:val="18"/>
@@ -1402,29 +1402,29 @@
           <w:tab w:val="left" w:pos="8640"/>
         </w:tabs>
         <w:rPr>
-          <w:rFonts w:ascii="Helvetica" w:hAnsi="Helvetica"/>
-        </w:rPr>
-      </w:pPr>
-    </w:p>
-    <w:p>
-      <w:pPr>
-        <w:tabs>
-          <w:tab w:val="left" w:pos="684"/>
-          <w:tab w:val="left" w:pos="8640"/>
-        </w:tabs>
-        <w:rPr>
-          <w:rFonts w:ascii="Helvetica" w:hAnsi="Helvetica"/>
-        </w:rPr>
-      </w:pPr>
-    </w:p>
-    <w:p>
-      <w:pPr>
-        <w:tabs>
-          <w:tab w:val="left" w:pos="684"/>
-          <w:tab w:val="left" w:pos="8640"/>
-        </w:tabs>
-        <w:rPr>
-          <w:rFonts w:ascii="Helvetica" w:eastAsia="Arial" w:hAnsi="Helvetica" w:cs="Arial"/>
+          <w:rFonts w:ascii="Arial" w:hAnsi="Arial"/>
+        </w:rPr>
+      </w:pPr>
+    </w:p>
+    <w:p>
+      <w:pPr>
+        <w:tabs>
+          <w:tab w:val="left" w:pos="684"/>
+          <w:tab w:val="left" w:pos="8640"/>
+        </w:tabs>
+        <w:rPr>
+          <w:rFonts w:ascii="Arial" w:hAnsi="Arial"/>
+        </w:rPr>
+      </w:pPr>
+    </w:p>
+    <w:p>
+      <w:pPr>
+        <w:tabs>
+          <w:tab w:val="left" w:pos="684"/>
+          <w:tab w:val="left" w:pos="8640"/>
+        </w:tabs>
+        <w:rPr>
+          <w:rFonts w:ascii="Arial" w:eastAsia="Arial" w:hAnsi="Arial" w:cs="Arial"/>
           <w:color w:val="000000"/>
           <w:kern w:val="0"/>
           <w:u w:val="single"/>
@@ -1433,7 +1433,7 @@
       </w:pPr>
       <w:r>
         <w:rPr>
-          <w:rFonts w:ascii="Helvetica" w:eastAsia="Arial" w:hAnsi="Helvetica" w:cs="Arial"/>
+          <w:rFonts w:ascii="Arial" w:eastAsia="Arial" w:hAnsi="Arial" w:cs="Arial"/>
           <w:b/>
           <w:bCs/>
           <w:color w:val="000000"/>
@@ -1446,15 +1446,15 @@
     <w:p>
       <w:pPr>
         <w:rPr>
-          <w:rFonts w:ascii="Helvetica" w:eastAsia="Arial" w:hAnsi="Helvetica" w:cs="Arial"/>
-          <w:color w:val="000000"/>
-          <w:sz w:val="22"/>
-          <w:szCs w:val="22"/>
-        </w:rPr>
-      </w:pPr>
-      <w:r>
-        <w:rPr>
-          <w:rFonts w:ascii="Helvetica" w:eastAsia="Arial" w:hAnsi="Helvetica" w:cs="Arial"/>
+          <w:rFonts w:ascii="Arial" w:eastAsia="Arial" w:hAnsi="Arial" w:cs="Arial"/>
+          <w:color w:val="000000"/>
+          <w:sz w:val="22"/>
+          <w:szCs w:val="22"/>
+        </w:rPr>
+      </w:pPr>
+      <w:r>
+        <w:rPr>
+          <w:rFonts w:ascii="Arial" w:eastAsia="Arial" w:hAnsi="Arial" w:cs="Arial"/>
           <w:color w:val="000000"/>
           <w:sz w:val="22"/>
           <w:szCs w:val="22"/>
@@ -1463,7 +1463,7 @@
       </w:r>
       <w:r>
         <w:rPr>
-          <w:rFonts w:ascii="Helvetica" w:eastAsia="Arial" w:hAnsi="Helvetica" w:cs="Arial"/>
+          <w:rFonts w:ascii="Arial" w:eastAsia="Arial" w:hAnsi="Arial" w:cs="Arial"/>
           <w:color w:val="000000"/>
           <w:sz w:val="22"/>
           <w:szCs w:val="22"/>
@@ -1472,7 +1472,7 @@
       </w:r>
       <w:r>
         <w:rPr>
-          <w:rFonts w:ascii="Helvetica" w:eastAsia="Arial" w:hAnsi="Helvetica" w:cs="Arial"/>
+          <w:rFonts w:ascii="Arial" w:eastAsia="Arial" w:hAnsi="Arial" w:cs="Arial"/>
           <w:color w:val="000000"/>
           <w:sz w:val="18"/>
           <w:szCs w:val="18"/>
@@ -1483,7 +1483,7 @@
         <w:r>
           <w:rPr>
             <w:rStyle w:val="Hyperlink"/>
-            <w:rFonts w:ascii="Helvetica" w:eastAsia="Arial" w:hAnsi="Helvetica" w:cs="Arial"/>
+            <w:rFonts w:ascii="Arial" w:eastAsia="Arial" w:hAnsi="Arial" w:cs="Arial"/>
             <w:sz w:val="18"/>
             <w:szCs w:val="18"/>
           </w:rPr>
@@ -1492,7 +1492,7 @@
       </w:hyperlink>
       <w:r>
         <w:rPr>
-          <w:rFonts w:ascii="Helvetica" w:eastAsia="Arial" w:hAnsi="Helvetica" w:cs="Arial"/>
+          <w:rFonts w:ascii="Arial" w:eastAsia="Arial" w:hAnsi="Arial" w:cs="Arial"/>
           <w:color w:val="000000"/>
           <w:sz w:val="18"/>
           <w:szCs w:val="18"/>
@@ -1503,25 +1503,25 @@
     <w:p>
       <w:pPr>
         <w:rPr>
-          <w:rFonts w:ascii="Helvetica" w:eastAsia="Arial" w:hAnsi="Helvetica" w:cs="Arial"/>
-          <w:color w:val="000000"/>
-          <w:sz w:val="22"/>
-          <w:szCs w:val="22"/>
-        </w:rPr>
-      </w:pPr>
-    </w:p>
-    <w:p>
-      <w:pPr>
-        <w:rPr>
-          <w:rFonts w:ascii="Helvetica" w:eastAsia="Arial" w:hAnsi="Helvetica" w:cs="Arial"/>
-          <w:color w:val="000000"/>
-          <w:sz w:val="22"/>
-          <w:szCs w:val="22"/>
-        </w:rPr>
-      </w:pPr>
-      <w:r>
-        <w:rPr>
-          <w:rFonts w:ascii="Helvetica" w:eastAsia="Arial" w:hAnsi="Helvetica" w:cs="Arial"/>
+          <w:rFonts w:ascii="Arial" w:eastAsia="Arial" w:hAnsi="Arial" w:cs="Arial"/>
+          <w:color w:val="000000"/>
+          <w:sz w:val="22"/>
+          <w:szCs w:val="22"/>
+        </w:rPr>
+      </w:pPr>
+    </w:p>
+    <w:p>
+      <w:pPr>
+        <w:rPr>
+          <w:rFonts w:ascii="Arial" w:eastAsia="Arial" w:hAnsi="Arial" w:cs="Arial"/>
+          <w:color w:val="000000"/>
+          <w:sz w:val="22"/>
+          <w:szCs w:val="22"/>
+        </w:rPr>
+      </w:pPr>
+      <w:r>
+        <w:rPr>
+          <w:rFonts w:ascii="Arial" w:eastAsia="Arial" w:hAnsi="Arial" w:cs="Arial"/>
           <w:color w:val="000000"/>
           <w:sz w:val="22"/>
           <w:szCs w:val="22"/>
@@ -1532,15 +1532,15 @@
     <w:p>
       <w:pPr>
         <w:rPr>
-          <w:rFonts w:ascii="Helvetica" w:eastAsia="Arial" w:hAnsi="Helvetica" w:cs="Arial"/>
-          <w:color w:val="000000"/>
-          <w:sz w:val="22"/>
-          <w:szCs w:val="22"/>
-        </w:rPr>
-      </w:pPr>
-      <w:r>
-        <w:rPr>
-          <w:rFonts w:ascii="Helvetica" w:eastAsia="Arial" w:hAnsi="Helvetica" w:cs="Arial"/>
+          <w:rFonts w:ascii="Arial" w:eastAsia="Arial" w:hAnsi="Arial" w:cs="Arial"/>
+          <w:color w:val="000000"/>
+          <w:sz w:val="22"/>
+          <w:szCs w:val="22"/>
+        </w:rPr>
+      </w:pPr>
+      <w:r>
+        <w:rPr>
+          <w:rFonts w:ascii="Arial" w:eastAsia="Arial" w:hAnsi="Arial" w:cs="Arial"/>
           <w:noProof/>
           <w:color w:val="000000"/>
           <w:sz w:val="22"/>
@@ -1599,25 +1599,25 @@
     <w:p>
       <w:pPr>
         <w:rPr>
-          <w:rFonts w:ascii="Helvetica" w:eastAsia="Arial" w:hAnsi="Helvetica" w:cs="Arial"/>
-          <w:color w:val="000000"/>
-          <w:sz w:val="22"/>
-          <w:szCs w:val="22"/>
-        </w:rPr>
-      </w:pPr>
-    </w:p>
-    <w:p>
-      <w:pPr>
-        <w:rPr>
-          <w:rFonts w:ascii="Helvetica" w:eastAsia="Arial" w:hAnsi="Helvetica" w:cs="Arial"/>
-          <w:color w:val="000000"/>
-          <w:sz w:val="22"/>
-          <w:szCs w:val="22"/>
-        </w:rPr>
-      </w:pPr>
-      <w:r>
-        <w:rPr>
-          <w:rFonts w:ascii="Helvetica" w:eastAsia="Arial" w:hAnsi="Helvetica" w:cs="Arial"/>
+          <w:rFonts w:ascii="Arial" w:eastAsia="Arial" w:hAnsi="Arial" w:cs="Arial"/>
+          <w:color w:val="000000"/>
+          <w:sz w:val="22"/>
+          <w:szCs w:val="22"/>
+        </w:rPr>
+      </w:pPr>
+    </w:p>
+    <w:p>
+      <w:pPr>
+        <w:rPr>
+          <w:rFonts w:ascii="Arial" w:eastAsia="Arial" w:hAnsi="Arial" w:cs="Arial"/>
+          <w:color w:val="000000"/>
+          <w:sz w:val="22"/>
+          <w:szCs w:val="22"/>
+        </w:rPr>
+      </w:pPr>
+      <w:r>
+        <w:rPr>
+          <w:rFonts w:ascii="Arial" w:eastAsia="Arial" w:hAnsi="Arial" w:cs="Arial"/>
           <w:color w:val="000000"/>
           <w:sz w:val="22"/>
           <w:szCs w:val="22"/>
@@ -1626,7 +1626,7 @@
       </w:r>
       <w:r>
         <w:rPr>
-          <w:rFonts w:ascii="Helvetica" w:eastAsia="Arial" w:hAnsi="Helvetica" w:cs="Arial"/>
+          <w:rFonts w:ascii="Arial" w:eastAsia="Arial" w:hAnsi="Arial" w:cs="Arial"/>
           <w:color w:val="000000"/>
           <w:sz w:val="22"/>
           <w:szCs w:val="22"/>
@@ -1637,7 +1637,7 @@
     <w:p>
       <w:pPr>
         <w:rPr>
-          <w:rFonts w:ascii="Helvetica" w:eastAsia="Arial" w:hAnsi="Helvetica" w:cs="Arial"/>
+          <w:rFonts w:ascii="Arial" w:eastAsia="Arial" w:hAnsi="Arial" w:cs="Arial"/>
           <w:color w:val="000000"/>
           <w:sz w:val="22"/>
           <w:szCs w:val="22"/>
@@ -1654,7 +1654,7 @@
       </w:r>
       <w:r>
         <w:rPr>
-          <w:rFonts w:ascii="Helvetica" w:eastAsia="Arial" w:hAnsi="Helvetica" w:cs="Arial"/>
+          <w:rFonts w:ascii="Arial" w:eastAsia="Arial" w:hAnsi="Arial" w:cs="Arial"/>
           <w:color w:val="000000"/>
           <w:sz w:val="22"/>
           <w:szCs w:val="22"/>
@@ -1663,7 +1663,7 @@
       </w:r>
       <w:r>
         <w:rPr>
-          <w:rFonts w:ascii="Helvetica" w:eastAsia="Arial" w:hAnsi="Helvetica" w:cs="Helvetica"/>
+          <w:rFonts w:ascii="Arial" w:eastAsia="Arial" w:hAnsi="Arial" w:cs="Arial"/>
           <w:color w:val="000000"/>
           <w:sz w:val="22"/>
           <w:szCs w:val="22"/>
@@ -1672,7 +1672,7 @@
       </w:r>
       <w:r>
         <w:rPr>
-          <w:rFonts w:ascii="Helvetica" w:eastAsia="Arial" w:hAnsi="Helvetica" w:cs="Arial"/>
+          <w:rFonts w:ascii="Arial" w:eastAsia="Arial" w:hAnsi="Arial" w:cs="Arial"/>
           <w:color w:val="000000"/>
           <w:sz w:val="22"/>
           <w:szCs w:val="22"/>
@@ -1681,7 +1681,7 @@
       </w:r>
       <w:r>
         <w:rPr>
-          <w:rFonts w:ascii="Helvetica" w:eastAsia="Arial" w:hAnsi="Helvetica" w:cs="Helvetica"/>
+          <w:rFonts w:ascii="Arial" w:eastAsia="Arial" w:hAnsi="Arial" w:cs="Arial"/>
           <w:color w:val="000000"/>
           <w:sz w:val="22"/>
           <w:szCs w:val="22"/>
@@ -1690,7 +1690,7 @@
       </w:r>
       <w:r>
         <w:rPr>
-          <w:rFonts w:ascii="Helvetica" w:eastAsia="Arial" w:hAnsi="Helvetica" w:cs="Arial"/>
+          <w:rFonts w:ascii="Arial" w:eastAsia="Arial" w:hAnsi="Arial" w:cs="Arial"/>
           <w:color w:val="000000"/>
           <w:sz w:val="22"/>
           <w:szCs w:val="22"/>
@@ -1701,25 +1701,25 @@
     <w:p>
       <w:pPr>
         <w:rPr>
-          <w:rFonts w:ascii="Helvetica" w:eastAsia="Arial" w:hAnsi="Helvetica" w:cs="Arial"/>
-          <w:color w:val="000000"/>
-          <w:sz w:val="22"/>
-          <w:szCs w:val="22"/>
-        </w:rPr>
-      </w:pPr>
-    </w:p>
-    <w:p>
-      <w:pPr>
-        <w:rPr>
-          <w:rFonts w:ascii="Helvetica" w:eastAsia="Arial" w:hAnsi="Helvetica" w:cs="Arial"/>
-          <w:color w:val="000000"/>
-          <w:sz w:val="22"/>
-          <w:szCs w:val="22"/>
-        </w:rPr>
-      </w:pPr>
-      <w:r>
-        <w:rPr>
-          <w:rFonts w:ascii="Helvetica" w:eastAsia="Arial" w:hAnsi="Helvetica" w:cs="Arial"/>
+          <w:rFonts w:ascii="Arial" w:eastAsia="Arial" w:hAnsi="Arial" w:cs="Arial"/>
+          <w:color w:val="000000"/>
+          <w:sz w:val="22"/>
+          <w:szCs w:val="22"/>
+        </w:rPr>
+      </w:pPr>
+    </w:p>
+    <w:p>
+      <w:pPr>
+        <w:rPr>
+          <w:rFonts w:ascii="Arial" w:eastAsia="Arial" w:hAnsi="Arial" w:cs="Arial"/>
+          <w:color w:val="000000"/>
+          <w:sz w:val="22"/>
+          <w:szCs w:val="22"/>
+        </w:rPr>
+      </w:pPr>
+      <w:r>
+        <w:rPr>
+          <w:rFonts w:ascii="Arial" w:eastAsia="Arial" w:hAnsi="Arial" w:cs="Arial"/>
           <w:color w:val="000000"/>
           <w:sz w:val="22"/>
           <w:szCs w:val="22"/>
@@ -1728,7 +1728,7 @@
       </w:r>
       <w:r>
         <w:rPr>
-          <w:rFonts w:ascii="Helvetica" w:eastAsia="Arial" w:hAnsi="Helvetica" w:cs="Arial"/>
+          <w:rFonts w:ascii="Arial" w:eastAsia="Arial" w:hAnsi="Arial" w:cs="Arial"/>
           <w:color w:val="000000"/>
           <w:sz w:val="22"/>
           <w:szCs w:val="22"/>
@@ -1737,7 +1737,7 @@
       </w:r>
       <w:r>
         <w:rPr>
-          <w:rFonts w:ascii="Helvetica" w:eastAsia="Arial" w:hAnsi="Helvetica" w:cs="Arial"/>
+          <w:rFonts w:ascii="Arial" w:eastAsia="Arial" w:hAnsi="Arial" w:cs="Arial"/>
           <w:color w:val="000000"/>
           <w:sz w:val="18"/>
           <w:szCs w:val="18"/>
@@ -1748,7 +1748,7 @@
         <w:r>
           <w:rPr>
             <w:rStyle w:val="Hyperlink"/>
-            <w:rFonts w:ascii="Helvetica" w:eastAsia="Arial" w:hAnsi="Helvetica" w:cs="Arial"/>
+            <w:rFonts w:ascii="Arial" w:eastAsia="Arial" w:hAnsi="Arial" w:cs="Arial"/>
             <w:sz w:val="18"/>
             <w:szCs w:val="18"/>
           </w:rPr>
@@ -1757,7 +1757,7 @@
       </w:hyperlink>
       <w:r>
         <w:rPr>
-          <w:rFonts w:ascii="Helvetica" w:eastAsia="Arial" w:hAnsi="Helvetica" w:cs="Arial"/>
+          <w:rFonts w:ascii="Arial" w:eastAsia="Arial" w:hAnsi="Arial" w:cs="Arial"/>
           <w:color w:val="000000"/>
           <w:sz w:val="18"/>
           <w:szCs w:val="18"/>
@@ -1817,7 +1817,7 @@
   <w:docDefaults>
     <w:rPrDefault>
       <w:rPr>
-        <w:rFonts w:ascii="Times New Roman" w:eastAsia="Times New Roman" w:hAnsi="Times New Roman" w:cs="Times New Roman"/>
+        <w:rFonts w:ascii="Arial" w:eastAsia="Arial" w:hAnsi="Arial" w:cs="Arial"/>
         <w:lang w:val="de-DE" w:eastAsia="de-DE" w:bidi="ar-SA"/>
       </w:rPr>
     </w:rPrDefault>
@@ -2504,8 +2504,8 @@
         <a:font script="Hang" typeface="맑은 고딕"/>
         <a:font script="Hans" typeface="等线 Light"/>
         <a:font script="Hant" typeface="新細明體"/>
-        <a:font script="Arab" typeface="Times New Roman"/>
-        <a:font script="Hebr" typeface="Times New Roman"/>
+        <a:font script="Arab" typeface="Arial"/>
+        <a:font script="Hebr" typeface="Arial"/>
         <a:font script="Thai" typeface="Angsana New"/>
         <a:font script="Ethi" typeface="Nyala"/>
         <a:font script="Beng" typeface="Vrinda"/>
@@ -2527,7 +2527,7 @@
         <a:font script="Laoo" typeface="DokChampa"/>
         <a:font script="Sinh" typeface="Iskoola Pota"/>
         <a:font script="Mong" typeface="Mongolian Baiti"/>
-        <a:font script="Viet" typeface="Times New Roman"/>
+        <a:font script="Viet" typeface="Arial"/>
         <a:font script="Uigh" typeface="Microsoft Uighur"/>
         <a:font script="Geor" typeface="Sylfaen"/>
         <a:font script="Armn" typeface="Arial"/>

</xml_diff>